<commit_message>
kleine bijwerking bij plan van aanpak
</commit_message>
<xml_diff>
--- a/Project2_opdrachten_Groep_19_Patrick_van_Batenburg_en_Floris_van_Londen/Project2_Plan_van_Aanpak_Groep_19_Patrick_van_Batenburg_en_Floris_van_Londen.docx
+++ b/Project2_opdrachten_Groep_19_Patrick_van_Batenburg_en_Floris_van_Londen/Project2_Plan_van_Aanpak_Groep_19_Patrick_van_Batenburg_en_Floris_van_Londen.docx
@@ -254,7 +254,15 @@
                           <w:sz w:val="28"/>
                           <w:szCs w:val="36"/>
                         </w:rPr>
-                        <w:t>4826 AA breda</w:t>
+                        <w:t>4826 AA B</w:t>
+                      </w:r>
+                      <w:r>
+                        <w:rPr>
+                          <w:color w:val="0070C0"/>
+                          <w:sz w:val="28"/>
+                          <w:szCs w:val="36"/>
+                        </w:rPr>
+                        <w:t>reda</w:t>
                       </w:r>
                     </w:p>
                     <w:p>
@@ -335,13 +343,15 @@
                 <o:lock v:ext="edit" aspectratio="f"/>
                 <w10:wrap type="square"/>
               </v:shape>
-              <o:OLEObject Type="Embed" ProgID="StaticMetafile" ShapeID="_x0000_s1037" DrawAspect="Content" ObjectID="_1483281891" r:id="rId9"/>
+              <o:OLEObject Type="Embed" ProgID="StaticMetafile" ShapeID="_x0000_s1037" DrawAspect="Content" ObjectID="_1483282058" r:id="rId9"/>
             </w:object>
           </w:r>
           <w:r>
             <w:br w:type="page"/>
           </w:r>
         </w:p>
+        <w:bookmarkStart w:id="0" w:name="_GoBack" w:displacedByCustomXml="next"/>
+        <w:bookmarkEnd w:id="0" w:displacedByCustomXml="next"/>
       </w:sdtContent>
     </w:sdt>
     <w:sdt>
@@ -1106,8 +1116,6 @@
       <w:r>
         <w:br w:type="page"/>
       </w:r>
-      <w:bookmarkStart w:id="0" w:name="_GoBack"/>
-      <w:bookmarkEnd w:id="0"/>
     </w:p>
     <w:p>
       <w:pPr>
@@ -8500,7 +8508,7 @@
                         <w:noProof/>
                         <w:color w:val="ED7D31" w:themeColor="accent2"/>
                       </w:rPr>
-                      <w:t>7</w:t>
+                      <w:t>6</w:t>
                     </w:r>
                     <w:r>
                       <w:rPr>
@@ -10229,7 +10237,7 @@
 </file>
 
 <file path=customXml/itemProps1.xml><?xml version="1.0" encoding="utf-8"?>
-<ds:datastoreItem xmlns:ds="http://schemas.openxmlformats.org/officeDocument/2006/customXml" ds:itemID="{D473B205-8D1E-4905-8A3E-6F4208608537}">
+<ds:datastoreItem xmlns:ds="http://schemas.openxmlformats.org/officeDocument/2006/customXml" ds:itemID="{64060830-B5CC-47B8-BAB3-F51EFA766830}">
   <ds:schemaRefs>
     <ds:schemaRef ds:uri="http://schemas.openxmlformats.org/officeDocument/2006/bibliography"/>
   </ds:schemaRefs>

</xml_diff>